<commit_message>
Informe inicial finalizado + control de versiones actualizado
</commit_message>
<xml_diff>
--- a/Entregables/Control_Versiones.docx
+++ b/Entregables/Control_Versiones.docx
@@ -590,104 +590,106 @@
                 <w:szCs w:val="24"/>
                 <w:lang w:val="es-ES"/>
               </w:rPr>
-              <w:t>Informe Seguimiento I</w:t>
-            </w:r>
-          </w:p>
-        </w:tc>
-        <w:tc>
-          <w:tcPr>
-            <w:tcW w:w="1699" w:type="dxa"/>
-            <w:vAlign w:val="center"/>
-          </w:tcPr>
-          <w:p>
-            <w:pPr>
-              <w:jc w:val="center"/>
-              <w:rPr>
-                <w:sz w:val="24"/>
-                <w:szCs w:val="24"/>
-                <w:lang w:val="es-ES"/>
-              </w:rPr>
-            </w:pPr>
-            <w:r>
-              <w:rPr>
-                <w:sz w:val="24"/>
-                <w:szCs w:val="24"/>
-                <w:lang w:val="es-ES"/>
-              </w:rPr>
-              <w:t>0.1</w:t>
-            </w:r>
-          </w:p>
-        </w:tc>
-        <w:tc>
-          <w:tcPr>
-            <w:tcW w:w="1699" w:type="dxa"/>
-            <w:vAlign w:val="center"/>
-          </w:tcPr>
-          <w:p>
-            <w:pPr>
-              <w:jc w:val="center"/>
-              <w:rPr>
-                <w:sz w:val="24"/>
-                <w:szCs w:val="24"/>
-                <w:lang w:val="es-ES"/>
-              </w:rPr>
-            </w:pPr>
-            <w:r>
-              <w:rPr>
-                <w:sz w:val="24"/>
-                <w:szCs w:val="24"/>
-                <w:lang w:val="es-ES"/>
-              </w:rPr>
-              <w:t>Creación del documento</w:t>
-            </w:r>
-          </w:p>
-        </w:tc>
-        <w:tc>
-          <w:tcPr>
-            <w:tcW w:w="1699" w:type="dxa"/>
-            <w:vAlign w:val="center"/>
-          </w:tcPr>
-          <w:p>
-            <w:pPr>
-              <w:jc w:val="center"/>
-              <w:rPr>
-                <w:sz w:val="24"/>
-                <w:szCs w:val="24"/>
-                <w:lang w:val="es-ES"/>
-              </w:rPr>
-            </w:pPr>
-            <w:r>
-              <w:rPr>
-                <w:sz w:val="24"/>
-                <w:szCs w:val="24"/>
-                <w:lang w:val="es-ES"/>
-              </w:rPr>
-              <w:t>27/02/2019</w:t>
-            </w:r>
-          </w:p>
-        </w:tc>
-        <w:tc>
-          <w:tcPr>
-            <w:tcW w:w="1699" w:type="dxa"/>
-            <w:vAlign w:val="center"/>
-          </w:tcPr>
-          <w:p>
-            <w:pPr>
-              <w:jc w:val="center"/>
-              <w:rPr>
-                <w:sz w:val="24"/>
-                <w:szCs w:val="24"/>
-                <w:lang w:val="es-ES"/>
-              </w:rPr>
-            </w:pPr>
-            <w:r>
-              <w:rPr>
-                <w:sz w:val="24"/>
-                <w:szCs w:val="24"/>
-                <w:lang w:val="es-ES"/>
-              </w:rPr>
-              <w:t>Parcial</w:t>
-            </w:r>
+              <w:t>Informe Inicial</w:t>
+            </w:r>
+          </w:p>
+        </w:tc>
+        <w:tc>
+          <w:tcPr>
+            <w:tcW w:w="1699" w:type="dxa"/>
+            <w:vAlign w:val="center"/>
+          </w:tcPr>
+          <w:p>
+            <w:pPr>
+              <w:jc w:val="center"/>
+              <w:rPr>
+                <w:sz w:val="24"/>
+                <w:szCs w:val="24"/>
+                <w:lang w:val="es-ES"/>
+              </w:rPr>
+            </w:pPr>
+            <w:r>
+              <w:rPr>
+                <w:sz w:val="24"/>
+                <w:szCs w:val="24"/>
+                <w:lang w:val="es-ES"/>
+              </w:rPr>
+              <w:t>1.0</w:t>
+            </w:r>
+          </w:p>
+        </w:tc>
+        <w:tc>
+          <w:tcPr>
+            <w:tcW w:w="1699" w:type="dxa"/>
+            <w:vAlign w:val="center"/>
+          </w:tcPr>
+          <w:p>
+            <w:pPr>
+              <w:jc w:val="center"/>
+              <w:rPr>
+                <w:sz w:val="24"/>
+                <w:szCs w:val="24"/>
+                <w:lang w:val="es-ES"/>
+              </w:rPr>
+            </w:pPr>
+            <w:r>
+              <w:rPr>
+                <w:sz w:val="24"/>
+                <w:szCs w:val="24"/>
+                <w:lang w:val="es-ES"/>
+              </w:rPr>
+              <w:t>Finalizar documento</w:t>
+            </w:r>
+          </w:p>
+        </w:tc>
+        <w:tc>
+          <w:tcPr>
+            <w:tcW w:w="1699" w:type="dxa"/>
+            <w:vAlign w:val="center"/>
+          </w:tcPr>
+          <w:p>
+            <w:pPr>
+              <w:jc w:val="center"/>
+              <w:rPr>
+                <w:sz w:val="24"/>
+                <w:szCs w:val="24"/>
+                <w:lang w:val="es-ES"/>
+              </w:rPr>
+            </w:pPr>
+            <w:r>
+              <w:rPr>
+                <w:sz w:val="24"/>
+                <w:szCs w:val="24"/>
+                <w:lang w:val="es-ES"/>
+              </w:rPr>
+              <w:t>10/03/2019</w:t>
+            </w:r>
+          </w:p>
+        </w:tc>
+        <w:tc>
+          <w:tcPr>
+            <w:tcW w:w="1699" w:type="dxa"/>
+            <w:vAlign w:val="center"/>
+          </w:tcPr>
+          <w:p>
+            <w:pPr>
+              <w:jc w:val="center"/>
+              <w:rPr>
+                <w:sz w:val="24"/>
+                <w:szCs w:val="24"/>
+                <w:lang w:val="es-ES"/>
+              </w:rPr>
+            </w:pPr>
+            <w:r>
+              <w:rPr>
+                <w:sz w:val="24"/>
+                <w:szCs w:val="24"/>
+                <w:lang w:val="es-ES"/>
+              </w:rPr>
+              <w:t>Final</w:t>
+            </w:r>
+            <w:bookmarkStart w:id="0" w:name="_GoBack"/>
+            <w:bookmarkEnd w:id="0"/>
           </w:p>
         </w:tc>
       </w:tr>
@@ -712,6 +714,128 @@
                 <w:szCs w:val="24"/>
                 <w:lang w:val="es-ES"/>
               </w:rPr>
+              <w:t>Informe Seguimiento I</w:t>
+            </w:r>
+          </w:p>
+        </w:tc>
+        <w:tc>
+          <w:tcPr>
+            <w:tcW w:w="1699" w:type="dxa"/>
+            <w:vAlign w:val="center"/>
+          </w:tcPr>
+          <w:p>
+            <w:pPr>
+              <w:jc w:val="center"/>
+              <w:rPr>
+                <w:sz w:val="24"/>
+                <w:szCs w:val="24"/>
+                <w:lang w:val="es-ES"/>
+              </w:rPr>
+            </w:pPr>
+            <w:r>
+              <w:rPr>
+                <w:sz w:val="24"/>
+                <w:szCs w:val="24"/>
+                <w:lang w:val="es-ES"/>
+              </w:rPr>
+              <w:t>0.1</w:t>
+            </w:r>
+          </w:p>
+        </w:tc>
+        <w:tc>
+          <w:tcPr>
+            <w:tcW w:w="1699" w:type="dxa"/>
+            <w:vAlign w:val="center"/>
+          </w:tcPr>
+          <w:p>
+            <w:pPr>
+              <w:jc w:val="center"/>
+              <w:rPr>
+                <w:sz w:val="24"/>
+                <w:szCs w:val="24"/>
+                <w:lang w:val="es-ES"/>
+              </w:rPr>
+            </w:pPr>
+            <w:r>
+              <w:rPr>
+                <w:sz w:val="24"/>
+                <w:szCs w:val="24"/>
+                <w:lang w:val="es-ES"/>
+              </w:rPr>
+              <w:t>Creación del documento</w:t>
+            </w:r>
+          </w:p>
+        </w:tc>
+        <w:tc>
+          <w:tcPr>
+            <w:tcW w:w="1699" w:type="dxa"/>
+            <w:vAlign w:val="center"/>
+          </w:tcPr>
+          <w:p>
+            <w:pPr>
+              <w:jc w:val="center"/>
+              <w:rPr>
+                <w:sz w:val="24"/>
+                <w:szCs w:val="24"/>
+                <w:lang w:val="es-ES"/>
+              </w:rPr>
+            </w:pPr>
+            <w:r>
+              <w:rPr>
+                <w:sz w:val="24"/>
+                <w:szCs w:val="24"/>
+                <w:lang w:val="es-ES"/>
+              </w:rPr>
+              <w:t>27/02/2019</w:t>
+            </w:r>
+          </w:p>
+        </w:tc>
+        <w:tc>
+          <w:tcPr>
+            <w:tcW w:w="1699" w:type="dxa"/>
+            <w:vAlign w:val="center"/>
+          </w:tcPr>
+          <w:p>
+            <w:pPr>
+              <w:jc w:val="center"/>
+              <w:rPr>
+                <w:sz w:val="24"/>
+                <w:szCs w:val="24"/>
+                <w:lang w:val="es-ES"/>
+              </w:rPr>
+            </w:pPr>
+            <w:r>
+              <w:rPr>
+                <w:sz w:val="24"/>
+                <w:szCs w:val="24"/>
+                <w:lang w:val="es-ES"/>
+              </w:rPr>
+              <w:t>Parcial</w:t>
+            </w:r>
+          </w:p>
+        </w:tc>
+      </w:tr>
+      <w:tr>
+        <w:tc>
+          <w:tcPr>
+            <w:tcW w:w="1698" w:type="dxa"/>
+            <w:vAlign w:val="center"/>
+          </w:tcPr>
+          <w:p>
+            <w:pPr>
+              <w:jc w:val="center"/>
+              <w:rPr>
+                <w:sz w:val="24"/>
+                <w:szCs w:val="24"/>
+                <w:lang w:val="es-ES"/>
+              </w:rPr>
+            </w:pPr>
+            <w:r>
+              <w:rPr>
+                <w:sz w:val="24"/>
+                <w:szCs w:val="24"/>
+                <w:lang w:val="es-ES"/>
+              </w:rPr>
               <w:t>Informe Seguimiento II</w:t>
             </w:r>
           </w:p>
@@ -833,8 +957,6 @@
           <w:lang w:val="es-ES"/>
         </w:rPr>
       </w:pPr>
-      <w:bookmarkStart w:id="0" w:name="_GoBack"/>
-      <w:bookmarkEnd w:id="0"/>
     </w:p>
     <w:sectPr>
       <w:pgSz w:w="11906" w:h="16838"/>

</xml_diff>